<commit_message>
New scenarios and mazeCreator started
</commit_message>
<xml_diff>
--- a/Meta 1/Relatorio1.docx
+++ b/Meta 1/Relatorio1.docx
@@ -849,7 +849,27 @@
           <w:color w:val="000000"/>
         </w:rPr>
         <w:tab/>
-        <w:t>(jpbarb@student.dei.uc.pt)</w:t>
+        <w:t>(</w:t>
+      </w:r>
+      <w:proofErr w:type="spellStart"/>
+      <w:r>
+        <w:rPr>
+          <w:rFonts w:cs="Times New Roman"/>
+          <w:b/>
+          <w:bCs/>
+          <w:color w:val="000000"/>
+        </w:rPr>
+        <w:t>jpbarb@student.dei.uc.pt</w:t>
+      </w:r>
+      <w:proofErr w:type="spellEnd"/>
+      <w:r>
+        <w:rPr>
+          <w:rFonts w:cs="Times New Roman"/>
+          <w:b/>
+          <w:bCs/>
+          <w:color w:val="000000"/>
+        </w:rPr>
+        <w:t>)</w:t>
       </w:r>
     </w:p>
     <w:p>
@@ -2595,7 +2615,7 @@
             <w:rPr>
               <w:noProof/>
             </w:rPr>
-            <w:t>4</w:t>
+            <w:t>1</w:t>
           </w:r>
         </w:fldSimple>
       </w:p>
@@ -4075,7 +4095,7 @@
 </file>
 
 <file path=customXml/itemProps1.xml><?xml version="1.0" encoding="utf-8"?>
-<ds:datastoreItem xmlns:ds="http://schemas.openxmlformats.org/officeDocument/2006/customXml" ds:itemID="{AD8E04FC-DDFD-4DBE-B634-EC6D9909A271}">
+<ds:datastoreItem xmlns:ds="http://schemas.openxmlformats.org/officeDocument/2006/customXml" ds:itemID="{FC8B985C-0290-44E7-9C53-5E4E40B895F1}">
   <ds:schemaRefs>
     <ds:schemaRef ds:uri="http://schemas.openxmlformats.org/officeDocument/2006/bibliography"/>
   </ds:schemaRefs>

</xml_diff>